<commit_message>
Add more on distance function, method in paper.
</commit_message>
<xml_diff>
--- a/thesis/forms/final_examination_green_light_form.docx
+++ b/thesis/forms/final_examination_green_light_form.docx
@@ -1,6 +1,6 @@
 
 <file path=word/document.xml><?xml version="1.0" encoding="utf-8"?>
-<w:document xmlns:wpc="http://schemas.microsoft.com/office/word/2010/wordprocessingCanvas" xmlns:cx="http://schemas.microsoft.com/office/drawing/2014/chartex" xmlns:cx1="http://schemas.microsoft.com/office/drawing/2015/9/8/chartex" xmlns:cx2="http://schemas.microsoft.com/office/drawing/2015/10/21/chartex" xmlns:cx3="http://schemas.microsoft.com/office/drawing/2016/5/9/chartex" xmlns:cx4="http://schemas.microsoft.com/office/drawing/2016/5/10/chartex" xmlns:cx5="http://schemas.microsoft.com/office/drawing/2016/5/11/chartex" xmlns:cx6="http://schemas.microsoft.com/office/drawing/2016/5/12/chartex" xmlns:cx7="http://schemas.microsoft.com/office/drawing/2016/5/13/chartex" xmlns:cx8="http://schemas.microsoft.com/office/drawing/2016/5/14/chartex" xmlns:mc="http://schemas.openxmlformats.org/markup-compatibility/2006" xmlns:aink="http://schemas.microsoft.com/office/drawing/2016/ink" xmlns:am3d="http://schemas.microsoft.com/office/drawing/2017/model3d" xmlns:o="urn:schemas-microsoft-com:office:office" xmlns:r="http://schemas.openxmlformats.org/officeDocument/2006/relationships" xmlns:m="http://schemas.openxmlformats.org/officeDocument/2006/math" xmlns:v="urn:schemas-microsoft-com:vml" xmlns:wp14="http://schemas.microsoft.com/office/word/2010/wordprocessingDrawing" xmlns:wp="http://schemas.openxmlformats.org/drawingml/2006/wordprocessingDrawing" xmlns:w10="urn:schemas-microsoft-com:office:word" xmlns:w="http://schemas.openxmlformats.org/wordprocessingml/2006/main" xmlns:w14="http://schemas.microsoft.com/office/word/2010/wordml" xmlns:w15="http://schemas.microsoft.com/office/word/2012/wordml" xmlns:w16cex="http://schemas.microsoft.com/office/word/2018/wordml/cex" xmlns:w16cid="http://schemas.microsoft.com/office/word/2016/wordml/cid" xmlns:w16="http://schemas.microsoft.com/office/word/2018/wordml" xmlns:w16se="http://schemas.microsoft.com/office/word/2015/wordml/symex" xmlns:wpg="http://schemas.microsoft.com/office/word/2010/wordprocessingGroup" xmlns:wpi="http://schemas.microsoft.com/office/word/2010/wordprocessingInk" xmlns:wne="http://schemas.microsoft.com/office/word/2006/wordml" xmlns:wps="http://schemas.microsoft.com/office/word/2010/wordprocessingShape" mc:Ignorable="w14 w15 w16se w16cid w16 w16cex wp14">
+<w:document xmlns:wpc="http://schemas.microsoft.com/office/word/2010/wordprocessingCanvas" xmlns:cx="http://schemas.microsoft.com/office/drawing/2014/chartex" xmlns:cx1="http://schemas.microsoft.com/office/drawing/2015/9/8/chartex" xmlns:cx2="http://schemas.microsoft.com/office/drawing/2015/10/21/chartex" xmlns:cx3="http://schemas.microsoft.com/office/drawing/2016/5/9/chartex" xmlns:cx4="http://schemas.microsoft.com/office/drawing/2016/5/10/chartex" xmlns:cx5="http://schemas.microsoft.com/office/drawing/2016/5/11/chartex" xmlns:cx6="http://schemas.microsoft.com/office/drawing/2016/5/12/chartex" xmlns:cx7="http://schemas.microsoft.com/office/drawing/2016/5/13/chartex" xmlns:cx8="http://schemas.microsoft.com/office/drawing/2016/5/14/chartex" xmlns:mc="http://schemas.openxmlformats.org/markup-compatibility/2006" xmlns:aink="http://schemas.microsoft.com/office/drawing/2016/ink" xmlns:am3d="http://schemas.microsoft.com/office/drawing/2017/model3d" xmlns:o="urn:schemas-microsoft-com:office:office" xmlns:r="http://schemas.openxmlformats.org/officeDocument/2006/relationships" xmlns:m="http://schemas.openxmlformats.org/officeDocument/2006/math" xmlns:v="urn:schemas-microsoft-com:vml" xmlns:wp14="http://schemas.microsoft.com/office/word/2010/wordprocessingDrawing" xmlns:wp="http://schemas.openxmlformats.org/drawingml/2006/wordprocessingDrawing" xmlns:w10="urn:schemas-microsoft-com:office:word" xmlns:w="http://schemas.openxmlformats.org/wordprocessingml/2006/main" xmlns:w14="http://schemas.microsoft.com/office/word/2010/wordml" xmlns:w15="http://schemas.microsoft.com/office/word/2012/wordml" xmlns:w16cex="http://schemas.microsoft.com/office/word/2018/wordml/cex" xmlns:w16cid="http://schemas.microsoft.com/office/word/2016/wordml/cid" xmlns:w16="http://schemas.microsoft.com/office/word/2018/wordml" xmlns:w16sdtdh="http://schemas.microsoft.com/office/word/2020/wordml/sdtdatahash" xmlns:w16se="http://schemas.microsoft.com/office/word/2015/wordml/symex" xmlns:wpg="http://schemas.microsoft.com/office/word/2010/wordprocessingGroup" xmlns:wpi="http://schemas.microsoft.com/office/word/2010/wordprocessingInk" xmlns:wne="http://schemas.microsoft.com/office/word/2006/wordml" xmlns:wps="http://schemas.microsoft.com/office/word/2010/wordprocessingShape" mc:Ignorable="w14 w15 w16se w16cid w16 w16cex w16sdtdh wp14">
   <w:body>
     <w:p>
       <w:pPr>
@@ -1229,8 +1229,13 @@
             <w:r>
               <w:t xml:space="preserve"> </w:t>
             </w:r>
-            <w:r>
-              <w:t>Van Limburg Stirumstraat 228</w:t>
+            <w:proofErr w:type="spellStart"/>
+            <w:r>
+              <w:t>Bosbouw</w:t>
+            </w:r>
+            <w:proofErr w:type="spellEnd"/>
+            <w:r>
+              <w:t xml:space="preserve"> 9</w:t>
             </w:r>
             <w:r>
               <w:t xml:space="preserve">  </w:t>
@@ -1291,13 +1296,7 @@
             </w:r>
             <w:permStart w:id="590641938" w:edGrp="everyone"/>
             <w:r>
-              <w:t xml:space="preserve"> </w:t>
-            </w:r>
-            <w:r>
-              <w:t>2515PS</w:t>
-            </w:r>
-            <w:r>
-              <w:t xml:space="preserve">  </w:t>
+              <w:t xml:space="preserve">   </w:t>
             </w:r>
             <w:permEnd w:id="590641938"/>
           </w:p>
@@ -1358,9 +1357,11 @@
             <w:r>
               <w:t xml:space="preserve"> </w:t>
             </w:r>
-            <w:r>
-              <w:t>Den Haag</w:t>
-            </w:r>
+            <w:proofErr w:type="spellStart"/>
+            <w:r>
+              <w:t>Houten</w:t>
+            </w:r>
+            <w:proofErr w:type="spellEnd"/>
             <w:r>
               <w:t xml:space="preserve">  </w:t>
             </w:r>
@@ -1993,7 +1994,25 @@
                 <w:szCs w:val="18"/>
                 <w:lang w:val="nl-NL"/>
               </w:rPr>
-              <w:t>11:00</w:t>
+              <w:t>1</w:t>
+            </w:r>
+            <w:r>
+              <w:rPr>
+                <w:rFonts w:ascii="Tahoma" w:hAnsi="Tahoma" w:cs="Tahoma"/>
+                <w:sz w:val="18"/>
+                <w:szCs w:val="18"/>
+                <w:lang w:val="nl-NL"/>
+              </w:rPr>
+              <w:t>3</w:t>
+            </w:r>
+            <w:r>
+              <w:rPr>
+                <w:rFonts w:ascii="Tahoma" w:hAnsi="Tahoma" w:cs="Tahoma"/>
+                <w:sz w:val="18"/>
+                <w:szCs w:val="18"/>
+                <w:lang w:val="nl-NL"/>
+              </w:rPr>
+              <w:t>:00</w:t>
             </w:r>
             <w:r>
               <w:rPr>
@@ -3574,7 +3593,7 @@
 </file>
 
 <file path=word/endnotes.xml><?xml version="1.0" encoding="utf-8"?>
-<w:endnotes xmlns:wpc="http://schemas.microsoft.com/office/word/2010/wordprocessingCanvas" xmlns:cx="http://schemas.microsoft.com/office/drawing/2014/chartex" xmlns:cx1="http://schemas.microsoft.com/office/drawing/2015/9/8/chartex" xmlns:cx2="http://schemas.microsoft.com/office/drawing/2015/10/21/chartex" xmlns:cx3="http://schemas.microsoft.com/office/drawing/2016/5/9/chartex" xmlns:cx4="http://schemas.microsoft.com/office/drawing/2016/5/10/chartex" xmlns:cx5="http://schemas.microsoft.com/office/drawing/2016/5/11/chartex" xmlns:cx6="http://schemas.microsoft.com/office/drawing/2016/5/12/chartex" xmlns:cx7="http://schemas.microsoft.com/office/drawing/2016/5/13/chartex" xmlns:cx8="http://schemas.microsoft.com/office/drawing/2016/5/14/chartex" xmlns:mc="http://schemas.openxmlformats.org/markup-compatibility/2006" xmlns:aink="http://schemas.microsoft.com/office/drawing/2016/ink" xmlns:am3d="http://schemas.microsoft.com/office/drawing/2017/model3d" xmlns:o="urn:schemas-microsoft-com:office:office" xmlns:r="http://schemas.openxmlformats.org/officeDocument/2006/relationships" xmlns:m="http://schemas.openxmlformats.org/officeDocument/2006/math" xmlns:v="urn:schemas-microsoft-com:vml" xmlns:wp14="http://schemas.microsoft.com/office/word/2010/wordprocessingDrawing" xmlns:wp="http://schemas.openxmlformats.org/drawingml/2006/wordprocessingDrawing" xmlns:w10="urn:schemas-microsoft-com:office:word" xmlns:w="http://schemas.openxmlformats.org/wordprocessingml/2006/main" xmlns:w14="http://schemas.microsoft.com/office/word/2010/wordml" xmlns:w15="http://schemas.microsoft.com/office/word/2012/wordml" xmlns:w16cex="http://schemas.microsoft.com/office/word/2018/wordml/cex" xmlns:w16cid="http://schemas.microsoft.com/office/word/2016/wordml/cid" xmlns:w16="http://schemas.microsoft.com/office/word/2018/wordml" xmlns:w16se="http://schemas.microsoft.com/office/word/2015/wordml/symex" xmlns:wpg="http://schemas.microsoft.com/office/word/2010/wordprocessingGroup" xmlns:wpi="http://schemas.microsoft.com/office/word/2010/wordprocessingInk" xmlns:wne="http://schemas.microsoft.com/office/word/2006/wordml" xmlns:wps="http://schemas.microsoft.com/office/word/2010/wordprocessingShape" mc:Ignorable="w14 w15 w16se w16cid w16 w16cex wp14">
+<w:endnotes xmlns:wpc="http://schemas.microsoft.com/office/word/2010/wordprocessingCanvas" xmlns:cx="http://schemas.microsoft.com/office/drawing/2014/chartex" xmlns:cx1="http://schemas.microsoft.com/office/drawing/2015/9/8/chartex" xmlns:cx2="http://schemas.microsoft.com/office/drawing/2015/10/21/chartex" xmlns:cx3="http://schemas.microsoft.com/office/drawing/2016/5/9/chartex" xmlns:cx4="http://schemas.microsoft.com/office/drawing/2016/5/10/chartex" xmlns:cx5="http://schemas.microsoft.com/office/drawing/2016/5/11/chartex" xmlns:cx6="http://schemas.microsoft.com/office/drawing/2016/5/12/chartex" xmlns:cx7="http://schemas.microsoft.com/office/drawing/2016/5/13/chartex" xmlns:cx8="http://schemas.microsoft.com/office/drawing/2016/5/14/chartex" xmlns:mc="http://schemas.openxmlformats.org/markup-compatibility/2006" xmlns:aink="http://schemas.microsoft.com/office/drawing/2016/ink" xmlns:am3d="http://schemas.microsoft.com/office/drawing/2017/model3d" xmlns:o="urn:schemas-microsoft-com:office:office" xmlns:r="http://schemas.openxmlformats.org/officeDocument/2006/relationships" xmlns:m="http://schemas.openxmlformats.org/officeDocument/2006/math" xmlns:v="urn:schemas-microsoft-com:vml" xmlns:wp14="http://schemas.microsoft.com/office/word/2010/wordprocessingDrawing" xmlns:wp="http://schemas.openxmlformats.org/drawingml/2006/wordprocessingDrawing" xmlns:w10="urn:schemas-microsoft-com:office:word" xmlns:w="http://schemas.openxmlformats.org/wordprocessingml/2006/main" xmlns:w14="http://schemas.microsoft.com/office/word/2010/wordml" xmlns:w15="http://schemas.microsoft.com/office/word/2012/wordml" xmlns:w16cex="http://schemas.microsoft.com/office/word/2018/wordml/cex" xmlns:w16cid="http://schemas.microsoft.com/office/word/2016/wordml/cid" xmlns:w16="http://schemas.microsoft.com/office/word/2018/wordml" xmlns:w16sdtdh="http://schemas.microsoft.com/office/word/2020/wordml/sdtdatahash" xmlns:w16se="http://schemas.microsoft.com/office/word/2015/wordml/symex" xmlns:wpg="http://schemas.microsoft.com/office/word/2010/wordprocessingGroup" xmlns:wpi="http://schemas.microsoft.com/office/word/2010/wordprocessingInk" xmlns:wne="http://schemas.microsoft.com/office/word/2006/wordml" xmlns:wps="http://schemas.microsoft.com/office/word/2010/wordprocessingShape" mc:Ignorable="w14 w15 w16se w16cid w16 w16cex w16sdtdh wp14">
   <w:endnote w:type="separator" w:id="-1">
     <w:p>
       <w:r>
@@ -3593,7 +3612,7 @@
 </file>
 
 <file path=word/footer1.xml><?xml version="1.0" encoding="utf-8"?>
-<w:ftr xmlns:wpc="http://schemas.microsoft.com/office/word/2010/wordprocessingCanvas" xmlns:cx="http://schemas.microsoft.com/office/drawing/2014/chartex" xmlns:cx1="http://schemas.microsoft.com/office/drawing/2015/9/8/chartex" xmlns:cx2="http://schemas.microsoft.com/office/drawing/2015/10/21/chartex" xmlns:cx3="http://schemas.microsoft.com/office/drawing/2016/5/9/chartex" xmlns:cx4="http://schemas.microsoft.com/office/drawing/2016/5/10/chartex" xmlns:cx5="http://schemas.microsoft.com/office/drawing/2016/5/11/chartex" xmlns:cx6="http://schemas.microsoft.com/office/drawing/2016/5/12/chartex" xmlns:cx7="http://schemas.microsoft.com/office/drawing/2016/5/13/chartex" xmlns:cx8="http://schemas.microsoft.com/office/drawing/2016/5/14/chartex" xmlns:mc="http://schemas.openxmlformats.org/markup-compatibility/2006" xmlns:aink="http://schemas.microsoft.com/office/drawing/2016/ink" xmlns:am3d="http://schemas.microsoft.com/office/drawing/2017/model3d" xmlns:o="urn:schemas-microsoft-com:office:office" xmlns:r="http://schemas.openxmlformats.org/officeDocument/2006/relationships" xmlns:m="http://schemas.openxmlformats.org/officeDocument/2006/math" xmlns:v="urn:schemas-microsoft-com:vml" xmlns:wp14="http://schemas.microsoft.com/office/word/2010/wordprocessingDrawing" xmlns:wp="http://schemas.openxmlformats.org/drawingml/2006/wordprocessingDrawing" xmlns:w10="urn:schemas-microsoft-com:office:word" xmlns:w="http://schemas.openxmlformats.org/wordprocessingml/2006/main" xmlns:w14="http://schemas.microsoft.com/office/word/2010/wordml" xmlns:w15="http://schemas.microsoft.com/office/word/2012/wordml" xmlns:w16cex="http://schemas.microsoft.com/office/word/2018/wordml/cex" xmlns:w16cid="http://schemas.microsoft.com/office/word/2016/wordml/cid" xmlns:w16="http://schemas.microsoft.com/office/word/2018/wordml" xmlns:w16se="http://schemas.microsoft.com/office/word/2015/wordml/symex" xmlns:wpg="http://schemas.microsoft.com/office/word/2010/wordprocessingGroup" xmlns:wpi="http://schemas.microsoft.com/office/word/2010/wordprocessingInk" xmlns:wne="http://schemas.microsoft.com/office/word/2006/wordml" xmlns:wps="http://schemas.microsoft.com/office/word/2010/wordprocessingShape" mc:Ignorable="w14 w15 w16se w16cid w16 w16cex wp14">
+<w:ftr xmlns:wpc="http://schemas.microsoft.com/office/word/2010/wordprocessingCanvas" xmlns:cx="http://schemas.microsoft.com/office/drawing/2014/chartex" xmlns:cx1="http://schemas.microsoft.com/office/drawing/2015/9/8/chartex" xmlns:cx2="http://schemas.microsoft.com/office/drawing/2015/10/21/chartex" xmlns:cx3="http://schemas.microsoft.com/office/drawing/2016/5/9/chartex" xmlns:cx4="http://schemas.microsoft.com/office/drawing/2016/5/10/chartex" xmlns:cx5="http://schemas.microsoft.com/office/drawing/2016/5/11/chartex" xmlns:cx6="http://schemas.microsoft.com/office/drawing/2016/5/12/chartex" xmlns:cx7="http://schemas.microsoft.com/office/drawing/2016/5/13/chartex" xmlns:cx8="http://schemas.microsoft.com/office/drawing/2016/5/14/chartex" xmlns:mc="http://schemas.openxmlformats.org/markup-compatibility/2006" xmlns:aink="http://schemas.microsoft.com/office/drawing/2016/ink" xmlns:am3d="http://schemas.microsoft.com/office/drawing/2017/model3d" xmlns:o="urn:schemas-microsoft-com:office:office" xmlns:r="http://schemas.openxmlformats.org/officeDocument/2006/relationships" xmlns:m="http://schemas.openxmlformats.org/officeDocument/2006/math" xmlns:v="urn:schemas-microsoft-com:vml" xmlns:wp14="http://schemas.microsoft.com/office/word/2010/wordprocessingDrawing" xmlns:wp="http://schemas.openxmlformats.org/drawingml/2006/wordprocessingDrawing" xmlns:w10="urn:schemas-microsoft-com:office:word" xmlns:w="http://schemas.openxmlformats.org/wordprocessingml/2006/main" xmlns:w14="http://schemas.microsoft.com/office/word/2010/wordml" xmlns:w15="http://schemas.microsoft.com/office/word/2012/wordml" xmlns:w16cex="http://schemas.microsoft.com/office/word/2018/wordml/cex" xmlns:w16cid="http://schemas.microsoft.com/office/word/2016/wordml/cid" xmlns:w16="http://schemas.microsoft.com/office/word/2018/wordml" xmlns:w16sdtdh="http://schemas.microsoft.com/office/word/2020/wordml/sdtdatahash" xmlns:w16se="http://schemas.microsoft.com/office/word/2015/wordml/symex" xmlns:wpg="http://schemas.microsoft.com/office/word/2010/wordprocessingGroup" xmlns:wpi="http://schemas.microsoft.com/office/word/2010/wordprocessingInk" xmlns:wne="http://schemas.microsoft.com/office/word/2006/wordml" xmlns:wps="http://schemas.microsoft.com/office/word/2010/wordprocessingShape" mc:Ignorable="w14 w15 w16se w16cid w16 w16cex w16sdtdh wp14">
   <w:sdt>
     <w:sdtPr>
       <w:rPr>
@@ -3720,7 +3739,7 @@
 </file>
 
 <file path=word/footnotes.xml><?xml version="1.0" encoding="utf-8"?>
-<w:footnotes xmlns:wpc="http://schemas.microsoft.com/office/word/2010/wordprocessingCanvas" xmlns:cx="http://schemas.microsoft.com/office/drawing/2014/chartex" xmlns:cx1="http://schemas.microsoft.com/office/drawing/2015/9/8/chartex" xmlns:cx2="http://schemas.microsoft.com/office/drawing/2015/10/21/chartex" xmlns:cx3="http://schemas.microsoft.com/office/drawing/2016/5/9/chartex" xmlns:cx4="http://schemas.microsoft.com/office/drawing/2016/5/10/chartex" xmlns:cx5="http://schemas.microsoft.com/office/drawing/2016/5/11/chartex" xmlns:cx6="http://schemas.microsoft.com/office/drawing/2016/5/12/chartex" xmlns:cx7="http://schemas.microsoft.com/office/drawing/2016/5/13/chartex" xmlns:cx8="http://schemas.microsoft.com/office/drawing/2016/5/14/chartex" xmlns:mc="http://schemas.openxmlformats.org/markup-compatibility/2006" xmlns:aink="http://schemas.microsoft.com/office/drawing/2016/ink" xmlns:am3d="http://schemas.microsoft.com/office/drawing/2017/model3d" xmlns:o="urn:schemas-microsoft-com:office:office" xmlns:r="http://schemas.openxmlformats.org/officeDocument/2006/relationships" xmlns:m="http://schemas.openxmlformats.org/officeDocument/2006/math" xmlns:v="urn:schemas-microsoft-com:vml" xmlns:wp14="http://schemas.microsoft.com/office/word/2010/wordprocessingDrawing" xmlns:wp="http://schemas.openxmlformats.org/drawingml/2006/wordprocessingDrawing" xmlns:w10="urn:schemas-microsoft-com:office:word" xmlns:w="http://schemas.openxmlformats.org/wordprocessingml/2006/main" xmlns:w14="http://schemas.microsoft.com/office/word/2010/wordml" xmlns:w15="http://schemas.microsoft.com/office/word/2012/wordml" xmlns:w16cex="http://schemas.microsoft.com/office/word/2018/wordml/cex" xmlns:w16cid="http://schemas.microsoft.com/office/word/2016/wordml/cid" xmlns:w16="http://schemas.microsoft.com/office/word/2018/wordml" xmlns:w16se="http://schemas.microsoft.com/office/word/2015/wordml/symex" xmlns:wpg="http://schemas.microsoft.com/office/word/2010/wordprocessingGroup" xmlns:wpi="http://schemas.microsoft.com/office/word/2010/wordprocessingInk" xmlns:wne="http://schemas.microsoft.com/office/word/2006/wordml" xmlns:wps="http://schemas.microsoft.com/office/word/2010/wordprocessingShape" mc:Ignorable="w14 w15 w16se w16cid w16 w16cex wp14">
+<w:footnotes xmlns:wpc="http://schemas.microsoft.com/office/word/2010/wordprocessingCanvas" xmlns:cx="http://schemas.microsoft.com/office/drawing/2014/chartex" xmlns:cx1="http://schemas.microsoft.com/office/drawing/2015/9/8/chartex" xmlns:cx2="http://schemas.microsoft.com/office/drawing/2015/10/21/chartex" xmlns:cx3="http://schemas.microsoft.com/office/drawing/2016/5/9/chartex" xmlns:cx4="http://schemas.microsoft.com/office/drawing/2016/5/10/chartex" xmlns:cx5="http://schemas.microsoft.com/office/drawing/2016/5/11/chartex" xmlns:cx6="http://schemas.microsoft.com/office/drawing/2016/5/12/chartex" xmlns:cx7="http://schemas.microsoft.com/office/drawing/2016/5/13/chartex" xmlns:cx8="http://schemas.microsoft.com/office/drawing/2016/5/14/chartex" xmlns:mc="http://schemas.openxmlformats.org/markup-compatibility/2006" xmlns:aink="http://schemas.microsoft.com/office/drawing/2016/ink" xmlns:am3d="http://schemas.microsoft.com/office/drawing/2017/model3d" xmlns:o="urn:schemas-microsoft-com:office:office" xmlns:r="http://schemas.openxmlformats.org/officeDocument/2006/relationships" xmlns:m="http://schemas.openxmlformats.org/officeDocument/2006/math" xmlns:v="urn:schemas-microsoft-com:vml" xmlns:wp14="http://schemas.microsoft.com/office/word/2010/wordprocessingDrawing" xmlns:wp="http://schemas.openxmlformats.org/drawingml/2006/wordprocessingDrawing" xmlns:w10="urn:schemas-microsoft-com:office:word" xmlns:w="http://schemas.openxmlformats.org/wordprocessingml/2006/main" xmlns:w14="http://schemas.microsoft.com/office/word/2010/wordml" xmlns:w15="http://schemas.microsoft.com/office/word/2012/wordml" xmlns:w16cex="http://schemas.microsoft.com/office/word/2018/wordml/cex" xmlns:w16cid="http://schemas.microsoft.com/office/word/2016/wordml/cid" xmlns:w16="http://schemas.microsoft.com/office/word/2018/wordml" xmlns:w16sdtdh="http://schemas.microsoft.com/office/word/2020/wordml/sdtdatahash" xmlns:w16se="http://schemas.microsoft.com/office/word/2015/wordml/symex" xmlns:wpg="http://schemas.microsoft.com/office/word/2010/wordprocessingGroup" xmlns:wpi="http://schemas.microsoft.com/office/word/2010/wordprocessingInk" xmlns:wne="http://schemas.microsoft.com/office/word/2006/wordml" xmlns:wps="http://schemas.microsoft.com/office/word/2010/wordprocessingShape" mc:Ignorable="w14 w15 w16se w16cid w16 w16cex w16sdtdh wp14">
   <w:footnote w:type="separator" w:id="-1">
     <w:p>
       <w:r>
@@ -3739,7 +3758,7 @@
 </file>
 
 <file path=word/header1.xml><?xml version="1.0" encoding="utf-8"?>
-<w:hdr xmlns:wpc="http://schemas.microsoft.com/office/word/2010/wordprocessingCanvas" xmlns:cx="http://schemas.microsoft.com/office/drawing/2014/chartex" xmlns:cx1="http://schemas.microsoft.com/office/drawing/2015/9/8/chartex" xmlns:cx2="http://schemas.microsoft.com/office/drawing/2015/10/21/chartex" xmlns:cx3="http://schemas.microsoft.com/office/drawing/2016/5/9/chartex" xmlns:cx4="http://schemas.microsoft.com/office/drawing/2016/5/10/chartex" xmlns:cx5="http://schemas.microsoft.com/office/drawing/2016/5/11/chartex" xmlns:cx6="http://schemas.microsoft.com/office/drawing/2016/5/12/chartex" xmlns:cx7="http://schemas.microsoft.com/office/drawing/2016/5/13/chartex" xmlns:cx8="http://schemas.microsoft.com/office/drawing/2016/5/14/chartex" xmlns:mc="http://schemas.openxmlformats.org/markup-compatibility/2006" xmlns:aink="http://schemas.microsoft.com/office/drawing/2016/ink" xmlns:am3d="http://schemas.microsoft.com/office/drawing/2017/model3d" xmlns:o="urn:schemas-microsoft-com:office:office" xmlns:r="http://schemas.openxmlformats.org/officeDocument/2006/relationships" xmlns:m="http://schemas.openxmlformats.org/officeDocument/2006/math" xmlns:v="urn:schemas-microsoft-com:vml" xmlns:wp14="http://schemas.microsoft.com/office/word/2010/wordprocessingDrawing" xmlns:wp="http://schemas.openxmlformats.org/drawingml/2006/wordprocessingDrawing" xmlns:w10="urn:schemas-microsoft-com:office:word" xmlns:w="http://schemas.openxmlformats.org/wordprocessingml/2006/main" xmlns:w14="http://schemas.microsoft.com/office/word/2010/wordml" xmlns:w15="http://schemas.microsoft.com/office/word/2012/wordml" xmlns:w16cex="http://schemas.microsoft.com/office/word/2018/wordml/cex" xmlns:w16cid="http://schemas.microsoft.com/office/word/2016/wordml/cid" xmlns:w16="http://schemas.microsoft.com/office/word/2018/wordml" xmlns:w16se="http://schemas.microsoft.com/office/word/2015/wordml/symex" xmlns:wpg="http://schemas.microsoft.com/office/word/2010/wordprocessingGroup" xmlns:wpi="http://schemas.microsoft.com/office/word/2010/wordprocessingInk" xmlns:wne="http://schemas.microsoft.com/office/word/2006/wordml" xmlns:wps="http://schemas.microsoft.com/office/word/2010/wordprocessingShape" mc:Ignorable="w14 w15 w16se w16cid w16 w16cex wp14">
+<w:hdr xmlns:wpc="http://schemas.microsoft.com/office/word/2010/wordprocessingCanvas" xmlns:cx="http://schemas.microsoft.com/office/drawing/2014/chartex" xmlns:cx1="http://schemas.microsoft.com/office/drawing/2015/9/8/chartex" xmlns:cx2="http://schemas.microsoft.com/office/drawing/2015/10/21/chartex" xmlns:cx3="http://schemas.microsoft.com/office/drawing/2016/5/9/chartex" xmlns:cx4="http://schemas.microsoft.com/office/drawing/2016/5/10/chartex" xmlns:cx5="http://schemas.microsoft.com/office/drawing/2016/5/11/chartex" xmlns:cx6="http://schemas.microsoft.com/office/drawing/2016/5/12/chartex" xmlns:cx7="http://schemas.microsoft.com/office/drawing/2016/5/13/chartex" xmlns:cx8="http://schemas.microsoft.com/office/drawing/2016/5/14/chartex" xmlns:mc="http://schemas.openxmlformats.org/markup-compatibility/2006" xmlns:aink="http://schemas.microsoft.com/office/drawing/2016/ink" xmlns:am3d="http://schemas.microsoft.com/office/drawing/2017/model3d" xmlns:o="urn:schemas-microsoft-com:office:office" xmlns:r="http://schemas.openxmlformats.org/officeDocument/2006/relationships" xmlns:m="http://schemas.openxmlformats.org/officeDocument/2006/math" xmlns:v="urn:schemas-microsoft-com:vml" xmlns:wp14="http://schemas.microsoft.com/office/word/2010/wordprocessingDrawing" xmlns:wp="http://schemas.openxmlformats.org/drawingml/2006/wordprocessingDrawing" xmlns:w10="urn:schemas-microsoft-com:office:word" xmlns:w="http://schemas.openxmlformats.org/wordprocessingml/2006/main" xmlns:w14="http://schemas.microsoft.com/office/word/2010/wordml" xmlns:w15="http://schemas.microsoft.com/office/word/2012/wordml" xmlns:w16cex="http://schemas.microsoft.com/office/word/2018/wordml/cex" xmlns:w16cid="http://schemas.microsoft.com/office/word/2016/wordml/cid" xmlns:w16="http://schemas.microsoft.com/office/word/2018/wordml" xmlns:w16sdtdh="http://schemas.microsoft.com/office/word/2020/wordml/sdtdatahash" xmlns:w16se="http://schemas.microsoft.com/office/word/2015/wordml/symex" xmlns:wpg="http://schemas.microsoft.com/office/word/2010/wordprocessingGroup" xmlns:wpi="http://schemas.microsoft.com/office/word/2010/wordprocessingInk" xmlns:wne="http://schemas.microsoft.com/office/word/2006/wordml" xmlns:wps="http://schemas.microsoft.com/office/word/2010/wordprocessingShape" mc:Ignorable="w14 w15 w16se w16cid w16 w16cex w16sdtdh wp14">
   <w:p>
     <w:pPr>
       <w:pStyle w:val="Koptekst"/>
@@ -3950,7 +3969,7 @@
 </file>
 
 <file path=word/numbering.xml><?xml version="1.0" encoding="utf-8"?>
-<w:numbering xmlns:wpc="http://schemas.microsoft.com/office/word/2010/wordprocessingCanvas" xmlns:cx="http://schemas.microsoft.com/office/drawing/2014/chartex" xmlns:cx1="http://schemas.microsoft.com/office/drawing/2015/9/8/chartex" xmlns:cx2="http://schemas.microsoft.com/office/drawing/2015/10/21/chartex" xmlns:cx3="http://schemas.microsoft.com/office/drawing/2016/5/9/chartex" xmlns:cx4="http://schemas.microsoft.com/office/drawing/2016/5/10/chartex" xmlns:cx5="http://schemas.microsoft.com/office/drawing/2016/5/11/chartex" xmlns:cx6="http://schemas.microsoft.com/office/drawing/2016/5/12/chartex" xmlns:cx7="http://schemas.microsoft.com/office/drawing/2016/5/13/chartex" xmlns:cx8="http://schemas.microsoft.com/office/drawing/2016/5/14/chartex" xmlns:mc="http://schemas.openxmlformats.org/markup-compatibility/2006" xmlns:aink="http://schemas.microsoft.com/office/drawing/2016/ink" xmlns:am3d="http://schemas.microsoft.com/office/drawing/2017/model3d" xmlns:o="urn:schemas-microsoft-com:office:office" xmlns:r="http://schemas.openxmlformats.org/officeDocument/2006/relationships" xmlns:m="http://schemas.openxmlformats.org/officeDocument/2006/math" xmlns:v="urn:schemas-microsoft-com:vml" xmlns:wp14="http://schemas.microsoft.com/office/word/2010/wordprocessingDrawing" xmlns:wp="http://schemas.openxmlformats.org/drawingml/2006/wordprocessingDrawing" xmlns:w10="urn:schemas-microsoft-com:office:word" xmlns:w="http://schemas.openxmlformats.org/wordprocessingml/2006/main" xmlns:w14="http://schemas.microsoft.com/office/word/2010/wordml" xmlns:w15="http://schemas.microsoft.com/office/word/2012/wordml" xmlns:w16cex="http://schemas.microsoft.com/office/word/2018/wordml/cex" xmlns:w16cid="http://schemas.microsoft.com/office/word/2016/wordml/cid" xmlns:w16="http://schemas.microsoft.com/office/word/2018/wordml" xmlns:w16se="http://schemas.microsoft.com/office/word/2015/wordml/symex" xmlns:wpg="http://schemas.microsoft.com/office/word/2010/wordprocessingGroup" xmlns:wpi="http://schemas.microsoft.com/office/word/2010/wordprocessingInk" xmlns:wne="http://schemas.microsoft.com/office/word/2006/wordml" xmlns:wps="http://schemas.microsoft.com/office/word/2010/wordprocessingShape" mc:Ignorable="w14 w15 w16se w16cid w16 w16cex wp14">
+<w:numbering xmlns:wpc="http://schemas.microsoft.com/office/word/2010/wordprocessingCanvas" xmlns:cx="http://schemas.microsoft.com/office/drawing/2014/chartex" xmlns:cx1="http://schemas.microsoft.com/office/drawing/2015/9/8/chartex" xmlns:cx2="http://schemas.microsoft.com/office/drawing/2015/10/21/chartex" xmlns:cx3="http://schemas.microsoft.com/office/drawing/2016/5/9/chartex" xmlns:cx4="http://schemas.microsoft.com/office/drawing/2016/5/10/chartex" xmlns:cx5="http://schemas.microsoft.com/office/drawing/2016/5/11/chartex" xmlns:cx6="http://schemas.microsoft.com/office/drawing/2016/5/12/chartex" xmlns:cx7="http://schemas.microsoft.com/office/drawing/2016/5/13/chartex" xmlns:cx8="http://schemas.microsoft.com/office/drawing/2016/5/14/chartex" xmlns:mc="http://schemas.openxmlformats.org/markup-compatibility/2006" xmlns:aink="http://schemas.microsoft.com/office/drawing/2016/ink" xmlns:am3d="http://schemas.microsoft.com/office/drawing/2017/model3d" xmlns:o="urn:schemas-microsoft-com:office:office" xmlns:r="http://schemas.openxmlformats.org/officeDocument/2006/relationships" xmlns:m="http://schemas.openxmlformats.org/officeDocument/2006/math" xmlns:v="urn:schemas-microsoft-com:vml" xmlns:wp14="http://schemas.microsoft.com/office/word/2010/wordprocessingDrawing" xmlns:wp="http://schemas.openxmlformats.org/drawingml/2006/wordprocessingDrawing" xmlns:w10="urn:schemas-microsoft-com:office:word" xmlns:w="http://schemas.openxmlformats.org/wordprocessingml/2006/main" xmlns:w14="http://schemas.microsoft.com/office/word/2010/wordml" xmlns:w15="http://schemas.microsoft.com/office/word/2012/wordml" xmlns:w16cex="http://schemas.microsoft.com/office/word/2018/wordml/cex" xmlns:w16cid="http://schemas.microsoft.com/office/word/2016/wordml/cid" xmlns:w16="http://schemas.microsoft.com/office/word/2018/wordml" xmlns:w16sdtdh="http://schemas.microsoft.com/office/word/2020/wordml/sdtdatahash" xmlns:w16se="http://schemas.microsoft.com/office/word/2015/wordml/symex" xmlns:wpg="http://schemas.microsoft.com/office/word/2010/wordprocessingGroup" xmlns:wpi="http://schemas.microsoft.com/office/word/2010/wordprocessingInk" xmlns:wne="http://schemas.microsoft.com/office/word/2006/wordml" xmlns:wps="http://schemas.microsoft.com/office/word/2010/wordprocessingShape" mc:Ignorable="w14 w15 w16se w16cid w16 w16cex w16sdtdh wp14">
   <w:abstractNum w:abstractNumId="0" w15:restartNumberingAfterBreak="0">
     <w:nsid w:val="0BB83910"/>
     <w:multiLevelType w:val="hybridMultilevel"/>
@@ -4231,7 +4250,7 @@
 </file>
 
 <file path=word/styles.xml><?xml version="1.0" encoding="utf-8"?>
-<w:styles xmlns:mc="http://schemas.openxmlformats.org/markup-compatibility/2006" xmlns:r="http://schemas.openxmlformats.org/officeDocument/2006/relationships" xmlns:w="http://schemas.openxmlformats.org/wordprocessingml/2006/main" xmlns:w14="http://schemas.microsoft.com/office/word/2010/wordml" xmlns:w15="http://schemas.microsoft.com/office/word/2012/wordml" xmlns:w16cex="http://schemas.microsoft.com/office/word/2018/wordml/cex" xmlns:w16cid="http://schemas.microsoft.com/office/word/2016/wordml/cid" xmlns:w16="http://schemas.microsoft.com/office/word/2018/wordml" xmlns:w16se="http://schemas.microsoft.com/office/word/2015/wordml/symex" mc:Ignorable="w14 w15 w16se w16cid w16 w16cex">
+<w:styles xmlns:mc="http://schemas.openxmlformats.org/markup-compatibility/2006" xmlns:r="http://schemas.openxmlformats.org/officeDocument/2006/relationships" xmlns:w="http://schemas.openxmlformats.org/wordprocessingml/2006/main" xmlns:w14="http://schemas.microsoft.com/office/word/2010/wordml" xmlns:w15="http://schemas.microsoft.com/office/word/2012/wordml" xmlns:w16cex="http://schemas.microsoft.com/office/word/2018/wordml/cex" xmlns:w16cid="http://schemas.microsoft.com/office/word/2016/wordml/cid" xmlns:w16="http://schemas.microsoft.com/office/word/2018/wordml" xmlns:w16sdtdh="http://schemas.microsoft.com/office/word/2020/wordml/sdtdatahash" xmlns:w16se="http://schemas.microsoft.com/office/word/2015/wordml/symex" mc:Ignorable="w14 w15 w16se w16cid w16 w16cex w16sdtdh">
   <w:docDefaults>
     <w:rPrDefault>
       <w:rPr>

</xml_diff>

<commit_message>
Paper: Write ReCo method and start realism score. Add more related methods. Overall organization.
</commit_message>
<xml_diff>
--- a/thesis/forms/final_examination_green_light_form.docx
+++ b/thesis/forms/final_examination_green_light_form.docx
@@ -1296,7 +1296,13 @@
             </w:r>
             <w:permStart w:id="590641938" w:edGrp="everyone"/>
             <w:r>
-              <w:t xml:space="preserve">   </w:t>
+              <w:t xml:space="preserve"> </w:t>
+            </w:r>
+            <w:r>
+              <w:t>3991NP</w:t>
+            </w:r>
+            <w:r>
+              <w:t xml:space="preserve">  </w:t>
             </w:r>
             <w:permEnd w:id="590641938"/>
           </w:p>
@@ -2081,6 +2087,15 @@
                 <w:lang w:val="nl-NL"/>
               </w:rPr>
               <w:t xml:space="preserve"> </w:t>
+            </w:r>
+            <w:r>
+              <w:rPr>
+                <w:rFonts w:ascii="Tahoma" w:hAnsi="Tahoma" w:cs="Tahoma"/>
+                <w:sz w:val="18"/>
+                <w:szCs w:val="18"/>
+                <w:lang w:val="nl-NL"/>
+              </w:rPr>
+              <w:t>online</w:t>
             </w:r>
             <w:r>
               <w:rPr>

</xml_diff>